<commit_message>
Adding in my finalised notebook and report for my capstone
</commit_message>
<xml_diff>
--- a/scripts/Capstone project/Battle of the neighbourhoods (week 1) report.docx
+++ b/scripts/Capstone project/Battle of the neighbourhoods (week 1) report.docx
@@ -63,7 +63,7 @@
           <w:iCs/>
           <w:u w:val="single"/>
         </w:rPr>
-        <w:t>Using Machine Learning to find locations</w:t>
+        <w:t xml:space="preserve">Using Machine Learning to find locations to open up </w:t>
       </w:r>
       <w:r>
         <w:rPr>
@@ -71,360 +71,971 @@
           <w:iCs/>
           <w:u w:val="single"/>
         </w:rPr>
-        <w:t xml:space="preserve"> to </w:t>
-      </w:r>
-      <w:proofErr w:type="gramStart"/>
-      <w:r>
+        <w:t>a Sports Nutrition shop</w:t>
+      </w:r>
+    </w:p>
+    <w:p>
+      <w:pPr>
         <w:rPr>
           <w:i/>
           <w:iCs/>
           <w:u w:val="single"/>
         </w:rPr>
-        <w:t>open up</w:t>
-      </w:r>
-      <w:proofErr w:type="gramEnd"/>
+      </w:pPr>
       <w:r>
         <w:rPr>
           <w:i/>
           <w:iCs/>
           <w:u w:val="single"/>
         </w:rPr>
+        <w:t>Robert Ashton-Jones (https://github.com/ RobEAJ123)</w:t>
+      </w:r>
+    </w:p>
+    <w:p>
+      <w:pPr>
+        <w:rPr>
+          <w:b/>
+          <w:bCs/>
+        </w:rPr>
+      </w:pPr>
+      <w:r>
+        <w:rPr>
+          <w:b/>
+          <w:bCs/>
+        </w:rPr>
+        <w:t>1.Introduction</w:t>
+      </w:r>
+    </w:p>
+    <w:p>
+      <w:pPr>
+        <w:rPr>
+          <w:b/>
+          <w:bCs/>
+        </w:rPr>
+      </w:pPr>
+      <w:r>
+        <w:rPr>
+          <w:b/>
+          <w:bCs/>
+        </w:rPr>
+        <w:t>1.1 Background</w:t>
+      </w:r>
+    </w:p>
+    <w:p>
+      <w:r>
+        <w:t>For this Capstone project, I am creating a hypothetical scenario</w:t>
+      </w:r>
+      <w:r>
+        <w:t>,</w:t>
+      </w:r>
+      <w:r>
         <w:t xml:space="preserve"> </w:t>
       </w:r>
       <w:r>
+        <w:t xml:space="preserve">where a </w:t>
+      </w:r>
+      <w:r>
+        <w:t>Canadian</w:t>
+      </w:r>
+      <w:r>
+        <w:t xml:space="preserve"> entrepreneur is looking to open a new sports nutrition store</w:t>
+      </w:r>
+      <w:r>
+        <w:t xml:space="preserve">. </w:t>
+      </w:r>
+      <w:r>
+        <w:t>This</w:t>
+      </w:r>
+      <w:r>
+        <w:t xml:space="preserve"> project </w:t>
+      </w:r>
+      <w:r>
+        <w:t xml:space="preserve">aims to clarify where the ideal location to open a store in Toronto would be. This will help the store to gain reputation quickly with the idea </w:t>
+      </w:r>
+      <w:r>
+        <w:t>of expanding quickly</w:t>
+      </w:r>
+      <w:r>
+        <w:t xml:space="preserve">. </w:t>
+      </w:r>
+      <w:r>
+        <w:t xml:space="preserve">The starting location for a store like this is important, as it will define how profitable the store can be (and will </w:t>
+      </w:r>
+      <w:r>
+        <w:t xml:space="preserve">ultimately </w:t>
+      </w:r>
+      <w:r>
+        <w:t xml:space="preserve">affect how quickly the next store will be opened as a result). </w:t>
+      </w:r>
+      <w:r>
+        <w:t>Finding</w:t>
+      </w:r>
+      <w:r>
+        <w:t xml:space="preserve"> the location to open such a restaurant is one of the most important decisions for this</w:t>
+      </w:r>
+      <w:r>
+        <w:t xml:space="preserve"> </w:t>
+      </w:r>
+      <w:r>
+        <w:t>entrepreneur and I am designing this project to help him find the most suitable location.</w:t>
+      </w:r>
+    </w:p>
+    <w:p>
+      <w:pPr>
+        <w:rPr>
+          <w:b/>
+          <w:bCs/>
+        </w:rPr>
+      </w:pPr>
+      <w:r>
+        <w:rPr>
+          <w:b/>
+          <w:bCs/>
+        </w:rPr>
+        <w:t>1.2 Business Problem</w:t>
+      </w:r>
+    </w:p>
+    <w:p>
+      <w:r>
+        <w:t>The objective of this capstone project is to find the most suitable location for the</w:t>
+      </w:r>
+      <w:r>
+        <w:t xml:space="preserve"> </w:t>
+      </w:r>
+      <w:r>
+        <w:t xml:space="preserve">entrepreneur to open a new </w:t>
+      </w:r>
+      <w:r>
+        <w:t xml:space="preserve">sports nutrition store </w:t>
+      </w:r>
+      <w:r>
+        <w:t xml:space="preserve">in Toronto. </w:t>
+      </w:r>
+      <w:r>
+        <w:t>U</w:t>
+      </w:r>
+      <w:r>
+        <w:t>sing data science</w:t>
+      </w:r>
+      <w:r>
+        <w:t xml:space="preserve">, including </w:t>
+      </w:r>
+      <w:r>
+        <w:t xml:space="preserve">machine learning methods </w:t>
+      </w:r>
+      <w:r>
+        <w:t>(e.g.</w:t>
+      </w:r>
+      <w:r>
+        <w:t xml:space="preserve"> clustering</w:t>
+      </w:r>
+      <w:r>
+        <w:t>)</w:t>
+      </w:r>
+      <w:r>
+        <w:t xml:space="preserve">, this project aims to </w:t>
+      </w:r>
+      <w:r>
+        <w:t>answer the question: “Where to start?”</w:t>
+      </w:r>
+    </w:p>
+    <w:p>
+      <w:pPr>
+        <w:rPr>
+          <w:b/>
+          <w:bCs/>
+        </w:rPr>
+      </w:pPr>
+      <w:r>
+        <w:rPr>
+          <w:b/>
+          <w:bCs/>
+        </w:rPr>
+        <w:t>1.3 Target Audience</w:t>
+      </w:r>
+    </w:p>
+    <w:p>
+      <w:r>
+        <w:t xml:space="preserve">The entrepreneur </w:t>
+      </w:r>
+      <w:r>
+        <w:t>looking to begin his sports nutrition start-up.</w:t>
+      </w:r>
+    </w:p>
+    <w:p>
+      <w:pPr>
+        <w:rPr>
+          <w:b/>
+          <w:bCs/>
+        </w:rPr>
+      </w:pPr>
+      <w:r>
+        <w:rPr>
+          <w:b/>
+          <w:bCs/>
+        </w:rPr>
+        <w:t>2.Data</w:t>
+      </w:r>
+    </w:p>
+    <w:p>
+      <w:r>
+        <w:t xml:space="preserve">To </w:t>
+      </w:r>
+      <w:r>
+        <w:t xml:space="preserve">examine </w:t>
+      </w:r>
+      <w:r>
+        <w:t xml:space="preserve">this problem, I will </w:t>
+      </w:r>
+      <w:r>
+        <w:t>use</w:t>
+      </w:r>
+      <w:r>
+        <w:t xml:space="preserve"> </w:t>
+      </w:r>
+      <w:r>
+        <w:t>data from the sources below:</w:t>
+      </w:r>
+    </w:p>
+    <w:p>
+      <w:r>
+        <w:t xml:space="preserve">● List of </w:t>
+      </w:r>
+      <w:r>
+        <w:t>neighbourhoods</w:t>
+      </w:r>
+      <w:r>
+        <w:t xml:space="preserve"> in Toronto.</w:t>
+      </w:r>
+    </w:p>
+    <w:p>
+      <w:r>
+        <w:t xml:space="preserve">● Latitude and Longitude of </w:t>
+      </w:r>
+      <w:r>
+        <w:t>said</w:t>
+      </w:r>
+      <w:r>
+        <w:t xml:space="preserve"> </w:t>
+      </w:r>
+      <w:r>
+        <w:t>neighbourhoods</w:t>
+      </w:r>
+      <w:r>
+        <w:t>.</w:t>
+      </w:r>
+    </w:p>
+    <w:p>
+      <w:r>
+        <w:t xml:space="preserve">● Venue data related to </w:t>
+      </w:r>
+      <w:r>
+        <w:t>the neighbourhoods in Toronto</w:t>
+      </w:r>
+      <w:r>
+        <w:t xml:space="preserve">. This will help us </w:t>
+      </w:r>
+      <w:r>
+        <w:t>to maximise the footfall for people who may visit the store.</w:t>
+      </w:r>
+    </w:p>
+    <w:p/>
+    <w:p>
+      <w:r>
+        <w:t>I will use the data above to determine the frequency of different types of venue. This will help us to infer whether a neighbourhood is more interested in restaurants (in which case, a nutrition store will see less footfall) or other venues including: Gyms, parks, or health food stores.</w:t>
+      </w:r>
+    </w:p>
+    <w:p>
+      <w:pPr>
+        <w:rPr>
+          <w:b/>
+          <w:bCs/>
+        </w:rPr>
+      </w:pPr>
+      <w:r>
+        <w:rPr>
+          <w:b/>
+          <w:bCs/>
+        </w:rPr>
+        <w:t>3. Extracting Data</w:t>
+      </w:r>
+    </w:p>
+    <w:p>
+      <w:r>
+        <w:t xml:space="preserve">● Scraping of Toronto </w:t>
+      </w:r>
+      <w:r>
+        <w:t>neighbourhoods</w:t>
+      </w:r>
+      <w:r>
+        <w:t xml:space="preserve"> </w:t>
+      </w:r>
+      <w:r>
+        <w:t xml:space="preserve">(from </w:t>
+      </w:r>
+      <w:r>
+        <w:t>Wikipedia</w:t>
+      </w:r>
+      <w:r>
+        <w:t>)</w:t>
+      </w:r>
+    </w:p>
+    <w:p>
+      <w:r>
+        <w:t>● Latitude and Longitude data of the</w:t>
+      </w:r>
+      <w:r>
+        <w:t xml:space="preserve"> above</w:t>
+      </w:r>
+      <w:r>
+        <w:t xml:space="preserve"> </w:t>
+      </w:r>
+      <w:r>
+        <w:t>neighbourhoods</w:t>
+      </w:r>
+      <w:r>
+        <w:t xml:space="preserve"> </w:t>
+      </w:r>
+      <w:r>
+        <w:t>(from the</w:t>
+      </w:r>
+      <w:r>
+        <w:t xml:space="preserve"> Geocoder package</w:t>
+      </w:r>
+      <w:r>
+        <w:t>).</w:t>
+      </w:r>
+    </w:p>
+    <w:p>
+      <w:r>
+        <w:t xml:space="preserve">● </w:t>
+      </w:r>
+      <w:r>
+        <w:t>V</w:t>
+      </w:r>
+      <w:r>
+        <w:t xml:space="preserve">enue data related to these </w:t>
+      </w:r>
+      <w:r>
+        <w:t>neighbourhoods (from Foursquare API)</w:t>
+      </w:r>
+    </w:p>
+    <w:p/>
+    <w:p/>
+    <w:p/>
+    <w:p>
+      <w:pPr>
+        <w:rPr>
+          <w:b/>
+          <w:bCs/>
+        </w:rPr>
+      </w:pPr>
+      <w:r>
+        <w:rPr>
+          <w:b/>
+          <w:bCs/>
+        </w:rPr>
+        <w:lastRenderedPageBreak/>
+        <w:t>Methodology &amp; Approach:</w:t>
+      </w:r>
+    </w:p>
+    <w:p>
+      <w:r>
+        <w:t xml:space="preserve"> First, I </w:t>
+      </w:r>
+      <w:r>
+        <w:t xml:space="preserve">obtained a </w:t>
+      </w:r>
+      <w:r>
+        <w:t xml:space="preserve"> list of </w:t>
+      </w:r>
+      <w:r>
+        <w:t>neighbourhoods</w:t>
+      </w:r>
+      <w:r>
+        <w:t xml:space="preserve"> in Toronto</w:t>
+      </w:r>
+      <w:r>
+        <w:t xml:space="preserve">, which was done by </w:t>
+      </w:r>
+      <w:r>
+        <w:t xml:space="preserve">extracting </w:t>
+      </w:r>
+      <w:r>
+        <w:t>them from the list found on this Wikipedia page:</w:t>
+      </w:r>
+    </w:p>
+    <w:p>
+      <w:r>
+        <w:t xml:space="preserve"> </w:t>
+      </w:r>
+      <w:r>
+        <w:t xml:space="preserve">(“https://en.wikipedia.org/wiki/List_of_postal_codes_of_Canada:_M ”) </w:t>
+      </w:r>
+    </w:p>
+    <w:p>
+      <w:r>
+        <w:t xml:space="preserve">I </w:t>
+      </w:r>
+      <w:r>
+        <w:t>used pandas to web scrape the</w:t>
+      </w:r>
+      <w:r>
+        <w:t xml:space="preserve"> tabular data directly from a web page into </w:t>
+      </w:r>
+      <w:r>
+        <w:t>a data frame</w:t>
+      </w:r>
+      <w:r>
+        <w:t xml:space="preserve">. </w:t>
+      </w:r>
+      <w:r>
+        <w:t>I know had a list of</w:t>
+      </w:r>
+      <w:r>
+        <w:t xml:space="preserve"> </w:t>
+      </w:r>
+      <w:r>
+        <w:t>neighbourhoods’</w:t>
+      </w:r>
+      <w:r>
+        <w:t xml:space="preserve"> names and postal codes. I </w:t>
+      </w:r>
+      <w:r>
+        <w:t>then needed to associate</w:t>
+      </w:r>
+      <w:r>
+        <w:t xml:space="preserve"> coordinates</w:t>
+      </w:r>
+      <w:r>
+        <w:t xml:space="preserve"> with each of the neighbourhoods and then use</w:t>
+      </w:r>
+      <w:r>
+        <w:t xml:space="preserve"> Foursquare to pull the list of venues</w:t>
+      </w:r>
+      <w:r>
+        <w:t xml:space="preserve"> that were</w:t>
+      </w:r>
+      <w:r>
+        <w:t xml:space="preserve"> near</w:t>
+      </w:r>
+      <w:r>
+        <w:t>by to each neighbourhood. I attempted to use the</w:t>
+      </w:r>
+      <w:r>
+        <w:t xml:space="preserve"> Geocoder package but </w:t>
+      </w:r>
+      <w:r>
+        <w:t>ran into a couple of issues,</w:t>
+      </w:r>
+      <w:r>
+        <w:t xml:space="preserve"> so I used the </w:t>
+      </w:r>
+      <w:r>
+        <w:t>CSV</w:t>
+      </w:r>
+      <w:r>
+        <w:t xml:space="preserve"> file provided by IB</w:t>
+      </w:r>
+      <w:r>
+        <w:t>M</w:t>
+      </w:r>
+      <w:r>
+        <w:t>. After gathering these coordinates</w:t>
+      </w:r>
+      <w:r>
+        <w:t xml:space="preserve"> from the CSV</w:t>
+      </w:r>
+      <w:r>
+        <w:t xml:space="preserve">, I visualized the map of Toronto using Folium to verify whether </w:t>
+      </w:r>
+      <w:r>
+        <w:t>the</w:t>
+      </w:r>
+      <w:r>
+        <w:t xml:space="preserve"> coordinates</w:t>
+      </w:r>
+      <w:r>
+        <w:t xml:space="preserve"> were correct</w:t>
+      </w:r>
+      <w:r>
+        <w:t xml:space="preserve">. </w:t>
+      </w:r>
+    </w:p>
+    <w:p>
+      <w:r>
+        <w:t xml:space="preserve">I </w:t>
+      </w:r>
+      <w:r>
+        <w:t xml:space="preserve">then used </w:t>
+      </w:r>
+      <w:r>
+        <w:t>Foursquare’s API</w:t>
+      </w:r>
+      <w:r>
+        <w:t xml:space="preserve"> to pull the top 100 venues within 500 meters radius</w:t>
+      </w:r>
+      <w:r>
+        <w:t xml:space="preserve"> of the neighbourhoods</w:t>
+      </w:r>
+      <w:r>
+        <w:t xml:space="preserve">. From Foursquare, I </w:t>
+      </w:r>
+      <w:r>
+        <w:t>was</w:t>
+      </w:r>
+      <w:r>
+        <w:t xml:space="preserve"> able to pull the names, categories</w:t>
+      </w:r>
+      <w:r>
+        <w:t xml:space="preserve"> and the</w:t>
+      </w:r>
+      <w:r>
+        <w:t xml:space="preserve"> latitude </w:t>
+      </w:r>
+      <w:r>
+        <w:t xml:space="preserve">&amp; </w:t>
+      </w:r>
+      <w:r>
+        <w:t>longitude</w:t>
+      </w:r>
+      <w:r>
+        <w:t>s</w:t>
+      </w:r>
+      <w:r>
+        <w:t xml:space="preserve"> of the venues. </w:t>
+      </w:r>
+      <w:r>
+        <w:t>This allowed me to see the unique categories of the venues.</w:t>
+      </w:r>
+      <w:r>
+        <w:t xml:space="preserve"> I </w:t>
+      </w:r>
+      <w:r>
+        <w:t>then analysed</w:t>
+      </w:r>
+      <w:r>
+        <w:t xml:space="preserve"> each </w:t>
+      </w:r>
+      <w:r>
+        <w:t>neighbourhood</w:t>
+      </w:r>
+      <w:r>
+        <w:t xml:space="preserve"> by grouping the rows by </w:t>
+      </w:r>
+      <w:r>
+        <w:t>neighbourhood</w:t>
+      </w:r>
+      <w:r>
+        <w:t xml:space="preserve"> </w:t>
+      </w:r>
+      <w:r>
+        <w:t>before</w:t>
+      </w:r>
+      <w:r>
+        <w:t xml:space="preserve"> taking the mean </w:t>
+      </w:r>
+      <w:r>
+        <w:t>of</w:t>
+      </w:r>
+      <w:r>
+        <w:t xml:space="preserve"> the frequency of occurrence of each venue category. This </w:t>
+      </w:r>
+      <w:r>
+        <w:t>was done to prepare for clustering.</w:t>
+      </w:r>
+      <w:r>
+        <w:t xml:space="preserve"> Here, I </w:t>
+      </w:r>
+      <w:r>
+        <w:t>looked for areas that were high in occurrence of gyms, sporting goods shops and health food stores.</w:t>
+      </w:r>
+      <w:r>
+        <w:t xml:space="preserve"> </w:t>
+      </w:r>
+      <w:r>
+        <w:t>Finally</w:t>
+      </w:r>
+      <w:r>
+        <w:t xml:space="preserve">, I performed the clustering method by using k-means clustering. K-means clustering algorithm </w:t>
+      </w:r>
+      <w:r>
+        <w:t>to identify k</w:t>
+      </w:r>
+      <w:r>
+        <w:t xml:space="preserve"> number of </w:t>
+      </w:r>
+      <w:r>
+        <w:t>centroids</w:t>
+      </w:r>
+      <w:r>
+        <w:t xml:space="preserve">, and then allocates every data point to the nearest cluster, while keeping the centroids as small as possible. It is </w:t>
+      </w:r>
+      <w:r>
+        <w:t>a simple, popular, unsupervised machine learning algorithm which is well</w:t>
+      </w:r>
+      <w:r>
+        <w:t xml:space="preserve"> suited for this project. I have clustered the </w:t>
+      </w:r>
+      <w:r>
+        <w:t>neighbourhoods</w:t>
+      </w:r>
+      <w:r>
+        <w:t xml:space="preserve"> in Toronto into  clusters based on their frequency of occurrence for </w:t>
+      </w:r>
+      <w:r>
+        <w:t>health based shops</w:t>
+      </w:r>
+      <w:r>
+        <w:t xml:space="preserve">. Based on the results (the concentration of clusters), I will be able to recommend the ideal location to open the restaurant. </w:t>
+      </w:r>
+    </w:p>
+    <w:p>
+      <w:r>
+        <w:rPr>
+          <w:b/>
+          <w:bCs/>
+        </w:rPr>
+        <w:t>Results</w:t>
+      </w:r>
+      <w:r>
+        <w:t>:</w:t>
+      </w:r>
+    </w:p>
+    <w:p>
+      <w:pPr>
         <w:rPr>
           <w:i/>
           <w:iCs/>
-          <w:u w:val="single"/>
-        </w:rPr>
-        <w:t>a Sports Nutrition shop</w:t>
-      </w:r>
-    </w:p>
-    <w:p>
-      <w:pPr>
+        </w:rPr>
+      </w:pPr>
+      <w:r>
         <w:rPr>
           <w:i/>
           <w:iCs/>
+        </w:rPr>
+        <w:t>Clusters</w:t>
+      </w:r>
+    </w:p>
+    <w:p>
+      <w:r>
+        <w:rPr>
+          <w:noProof/>
+        </w:rPr>
+        <w:drawing>
+          <wp:inline distT="0" distB="0" distL="0" distR="0" wp14:anchorId="7462CB97" wp14:editId="09E2604D">
+            <wp:extent cx="5731510" cy="3304540"/>
+            <wp:effectExtent l="0" t="0" r="2540" b="0"/>
+            <wp:docPr id="1" name="Picture 1" descr="A picture containing text, map&#10;&#10;Description automatically generated"/>
+            <wp:cNvGraphicFramePr>
+              <a:graphicFrameLocks xmlns:a="http://schemas.openxmlformats.org/drawingml/2006/main" noChangeAspect="1"/>
+            </wp:cNvGraphicFramePr>
+            <a:graphic xmlns:a="http://schemas.openxmlformats.org/drawingml/2006/main">
+              <a:graphicData uri="http://schemas.openxmlformats.org/drawingml/2006/picture">
+                <pic:pic xmlns:pic="http://schemas.openxmlformats.org/drawingml/2006/picture">
+                  <pic:nvPicPr>
+                    <pic:cNvPr id="1" name="Picture 1" descr="A picture containing text, map&#10;&#10;Description automatically generated"/>
+                    <pic:cNvPicPr/>
+                  </pic:nvPicPr>
+                  <pic:blipFill>
+                    <a:blip r:embed="rId5">
+                      <a:extLst>
+                        <a:ext uri="{28A0092B-C50C-407E-A947-70E740481C1C}">
+                          <a14:useLocalDpi xmlns:a14="http://schemas.microsoft.com/office/drawing/2010/main" val="0"/>
+                        </a:ext>
+                      </a:extLst>
+                    </a:blip>
+                    <a:stretch>
+                      <a:fillRect/>
+                    </a:stretch>
+                  </pic:blipFill>
+                  <pic:spPr>
+                    <a:xfrm>
+                      <a:off x="0" y="0"/>
+                      <a:ext cx="5731510" cy="3304540"/>
+                    </a:xfrm>
+                    <a:prstGeom prst="rect">
+                      <a:avLst/>
+                    </a:prstGeom>
+                  </pic:spPr>
+                </pic:pic>
+              </a:graphicData>
+            </a:graphic>
+          </wp:inline>
+        </w:drawing>
+      </w:r>
+    </w:p>
+    <w:p/>
+    <w:p>
+      <w:r>
+        <w:lastRenderedPageBreak/>
+        <w:t xml:space="preserve"> The results from k-means clustering show that we can categorize Toronto </w:t>
+      </w:r>
+      <w:r>
+        <w:t>neighbourhoods</w:t>
+      </w:r>
+      <w:r>
+        <w:t xml:space="preserve"> into 3 clusters </w:t>
+      </w:r>
+      <w:r>
+        <w:t xml:space="preserve">of interest, </w:t>
+      </w:r>
+      <w:r>
+        <w:t xml:space="preserve">based on </w:t>
+      </w:r>
+      <w:r>
+        <w:t>the presence of health and fitness-based shops</w:t>
+      </w:r>
+      <w:r>
+        <w:t xml:space="preserve"> in each </w:t>
+      </w:r>
+      <w:r>
+        <w:t>neighbourhood</w:t>
+      </w:r>
+      <w:r>
+        <w:t xml:space="preserve">: </w:t>
+      </w:r>
+    </w:p>
+    <w:p>
+      <w:r>
+        <w:t xml:space="preserve">● </w:t>
+      </w:r>
+      <w:r>
+        <w:rPr>
           <w:u w:val="single"/>
         </w:rPr>
-      </w:pPr>
-      <w:r>
-        <w:rPr>
-          <w:i/>
-          <w:iCs/>
+        <w:t xml:space="preserve">Cluster </w:t>
+      </w:r>
+      <w:r>
+        <w:rPr>
           <w:u w:val="single"/>
         </w:rPr>
-        <w:t>Robert Ashton-Jones</w:t>
-      </w:r>
-      <w:r>
-        <w:rPr>
-          <w:i/>
-          <w:iCs/>
-          <w:u w:val="single"/>
-        </w:rPr>
-        <w:t xml:space="preserve"> (https://github.com/</w:t>
-      </w:r>
-      <w:r>
-        <w:rPr>
-          <w:i/>
-          <w:iCs/>
-          <w:u w:val="single"/>
-        </w:rPr>
+        <w:t>1</w:t>
+      </w:r>
+      <w:r>
+        <w:t xml:space="preserve">: </w:t>
+      </w:r>
+      <w:r>
+        <w:t>Neighbourhoods</w:t>
+      </w:r>
+      <w:r>
+        <w:t xml:space="preserve"> with </w:t>
+      </w:r>
+      <w:r>
+        <w:t>few health-based stores and a high concentration of restaurants/cafes</w:t>
+      </w:r>
+      <w:r>
         <w:t xml:space="preserve"> </w:t>
       </w:r>
       <w:r>
-        <w:rPr>
-          <w:i/>
-          <w:iCs/>
-          <w:u w:val="single"/>
-        </w:rPr>
-        <w:t>RobEAJ123</w:t>
-      </w:r>
-      <w:r>
-        <w:rPr>
-          <w:i/>
-          <w:iCs/>
-          <w:u w:val="single"/>
-        </w:rPr>
-        <w:t>)</w:t>
-      </w:r>
-    </w:p>
-    <w:p>
-      <w:r>
-        <w:t>1.Introduction</w:t>
-      </w:r>
-    </w:p>
-    <w:p>
-      <w:r>
-        <w:t>1.1 Background</w:t>
-      </w:r>
-    </w:p>
-    <w:p>
-      <w:r>
-        <w:t>For this Capstone project, I am creating a hypothetical scenario</w:t>
-      </w:r>
-      <w:r>
-        <w:t>,</w:t>
+        <w:t xml:space="preserve">(coloured purple) </w:t>
+      </w:r>
+    </w:p>
+    <w:p>
+      <w:r>
+        <w:t xml:space="preserve">● Cluster </w:t>
+      </w:r>
+      <w:r>
+        <w:t>5</w:t>
+      </w:r>
+      <w:r>
+        <w:t xml:space="preserve">: </w:t>
+      </w:r>
+      <w:r>
+        <w:t>Neighbourhoods</w:t>
+      </w:r>
+      <w:r>
+        <w:t xml:space="preserve"> with </w:t>
+      </w:r>
+      <w:r>
+        <w:t>some health-based</w:t>
+      </w:r>
+      <w:r>
+        <w:t xml:space="preserve"> stores</w:t>
       </w:r>
       <w:r>
         <w:t xml:space="preserve"> </w:t>
       </w:r>
       <w:r>
-        <w:t xml:space="preserve">where a </w:t>
-      </w:r>
-      <w:r>
-        <w:t>Canadian</w:t>
-      </w:r>
-      <w:r>
-        <w:t xml:space="preserve"> entrepreneur is looking to open a new sports nutrition store</w:t>
+        <w:t>(coloured orange)</w:t>
+      </w:r>
+    </w:p>
+    <w:p>
+      <w:r>
+        <w:t xml:space="preserve">● Cluster </w:t>
+      </w:r>
+      <w:r>
+        <w:t>4</w:t>
+      </w:r>
+      <w:r>
+        <w:t xml:space="preserve">: </w:t>
+      </w:r>
+      <w:r>
+        <w:t>Neighbourhoods</w:t>
+      </w:r>
+      <w:r>
+        <w:t xml:space="preserve"> with </w:t>
+      </w:r>
+      <w:r>
+        <w:t>a lot of health-based</w:t>
+      </w:r>
+      <w:r>
+        <w:t xml:space="preserve"> stores</w:t>
+      </w:r>
+      <w:r>
+        <w:t xml:space="preserve"> </w:t>
+      </w:r>
+      <w:r>
+        <w:t>(coloured red)</w:t>
+      </w:r>
+    </w:p>
+    <w:p>
+      <w:pPr>
+        <w:rPr>
+          <w:b/>
+          <w:bCs/>
+        </w:rPr>
+      </w:pPr>
+      <w:r>
+        <w:rPr>
+          <w:b/>
+          <w:bCs/>
+        </w:rPr>
+        <w:t xml:space="preserve">Recommendations: </w:t>
+      </w:r>
+    </w:p>
+    <w:p>
+      <w:r>
+        <w:t xml:space="preserve">Most of </w:t>
+      </w:r>
+      <w:r>
+        <w:t xml:space="preserve">the gyms were based around </w:t>
+      </w:r>
+      <w:r>
+        <w:t xml:space="preserve">Cluster 4 which is around Adelaide, King, Richmond areas and lowest (close to zero) in Cluster 1 areas which are North Toronto West and Parkdale areas. </w:t>
+      </w:r>
+    </w:p>
+    <w:p>
+      <w:r>
+        <w:t xml:space="preserve">Looking at nearby venues, it seems Cluster 1 </w:t>
+      </w:r>
+      <w:r>
+        <w:t>is the least favourable area</w:t>
+      </w:r>
+      <w:r>
+        <w:t>.</w:t>
+      </w:r>
+      <w:r>
+        <w:t xml:space="preserve"> As there are a large number of restaurants and comparatively few health food stores/gyms</w:t>
+      </w:r>
+      <w:r>
+        <w:t xml:space="preserve"> </w:t>
+      </w:r>
+      <w:r>
+        <w:t xml:space="preserve">in the area. Whereas Cluster 4 has a higher amount of the aforementioned. </w:t>
+      </w:r>
+      <w:r>
+        <w:t xml:space="preserve">Therefore, this project recommends the entrepreneur to open a </w:t>
+      </w:r>
+      <w:r>
+        <w:t>Sports Nutrition shop</w:t>
+      </w:r>
+      <w:r>
+        <w:t xml:space="preserve"> </w:t>
+      </w:r>
+      <w:r>
+        <w:t>in the locations</w:t>
+      </w:r>
+      <w:r>
+        <w:t xml:space="preserve"> seen in Cluster 4, where people who are interested in going to the gym are more likely to see the store</w:t>
       </w:r>
       <w:r>
         <w:t xml:space="preserve">. </w:t>
       </w:r>
-      <w:r>
-        <w:t>This</w:t>
-      </w:r>
-      <w:r>
-        <w:t xml:space="preserve"> project </w:t>
-      </w:r>
-      <w:r>
-        <w:t xml:space="preserve">aims to clarify where the ideal location to open a store in Toronto would be. This will help the store to gain reputation quickly with the idea </w:t>
-      </w:r>
-      <w:r>
-        <w:t>of expanding quickly</w:t>
+    </w:p>
+    <w:p>
+      <w:r>
+        <w:rPr>
+          <w:b/>
+          <w:bCs/>
+        </w:rPr>
+        <w:t>Limitations and Suggestions for Future Research:</w:t>
+      </w:r>
+      <w:r>
+        <w:t xml:space="preserve"> </w:t>
+      </w:r>
+    </w:p>
+    <w:p>
+      <w:r>
+        <w:t xml:space="preserve">Future research can take into consideration </w:t>
+      </w:r>
+      <w:r>
+        <w:t>additional factors, outside the scope of this project due to the short time frame of this project</w:t>
       </w:r>
       <w:r>
         <w:t xml:space="preserve">. </w:t>
       </w:r>
       <w:r>
-        <w:t xml:space="preserve">The starting location for a store like this is important, as it will define how profitable the store can be (and will </w:t>
-      </w:r>
-      <w:r>
-        <w:t xml:space="preserve">ultimately </w:t>
-      </w:r>
-      <w:r>
-        <w:t xml:space="preserve">affect how quickly the next store will be opened as a result). </w:t>
-      </w:r>
-      <w:r>
-        <w:t>Finding</w:t>
-      </w:r>
-      <w:r>
-        <w:t xml:space="preserve"> the location to open such a restaurant is one of the most important decisions for this</w:t>
-      </w:r>
-      <w:r>
-        <w:t xml:space="preserve"> </w:t>
-      </w:r>
-      <w:r>
-        <w:t>entrepreneur and I am designing this project to help him find the most suitable location.</w:t>
-      </w:r>
-    </w:p>
-    <w:p>
-      <w:r>
-        <w:t>1.2 Business Problem</w:t>
-      </w:r>
-    </w:p>
-    <w:p>
-      <w:r>
-        <w:t>The objective of this capstone project is to find the most suitable location for the</w:t>
-      </w:r>
-      <w:r>
-        <w:t xml:space="preserve"> </w:t>
-      </w:r>
-      <w:r>
-        <w:t xml:space="preserve">entrepreneur to open a new </w:t>
-      </w:r>
-      <w:r>
-        <w:t>sports nutrition store</w:t>
-      </w:r>
-      <w:r>
-        <w:t xml:space="preserve"> </w:t>
-      </w:r>
-      <w:r>
-        <w:t xml:space="preserve">in Toronto. </w:t>
-      </w:r>
-      <w:r>
-        <w:t>U</w:t>
-      </w:r>
-      <w:r>
-        <w:t>sing data science</w:t>
-      </w:r>
-      <w:r>
-        <w:t xml:space="preserve">, including </w:t>
-      </w:r>
-      <w:r>
-        <w:t xml:space="preserve">machine learning methods </w:t>
-      </w:r>
-      <w:r>
-        <w:t>(e.g.</w:t>
-      </w:r>
-      <w:r>
-        <w:t xml:space="preserve"> clustering</w:t>
-      </w:r>
-      <w:r>
-        <w:t>)</w:t>
-      </w:r>
-      <w:r>
-        <w:t xml:space="preserve">, this project aims to </w:t>
-      </w:r>
-      <w:r>
-        <w:t>answer the question: “Where to start?”</w:t>
-      </w:r>
-    </w:p>
-    <w:p>
-      <w:r>
-        <w:t>1.3 Target Audience</w:t>
-      </w:r>
-    </w:p>
-    <w:p>
-      <w:r>
-        <w:t xml:space="preserve">The entrepreneur </w:t>
-      </w:r>
-      <w:r>
-        <w:t>looking to begin his sports nutrition start-up.</w:t>
-      </w:r>
-    </w:p>
-    <w:p>
-      <w:r>
-        <w:t>2.Data</w:t>
-      </w:r>
-    </w:p>
-    <w:p>
-      <w:r>
-        <w:t xml:space="preserve">To </w:t>
-      </w:r>
-      <w:r>
-        <w:t xml:space="preserve">examine </w:t>
-      </w:r>
-      <w:r>
-        <w:t xml:space="preserve">this problem, I will </w:t>
-      </w:r>
-      <w:r>
-        <w:t>use</w:t>
-      </w:r>
-      <w:r>
-        <w:t xml:space="preserve"> </w:t>
-      </w:r>
-      <w:r>
-        <w:t>data from the sources below:</w:t>
-      </w:r>
-    </w:p>
-    <w:p>
-      <w:r>
-        <w:t xml:space="preserve">● List of </w:t>
+        <w:t>A few examples of additional datasets that could help further illustrate the most suitable areas could include: this project could include the frequency of obesity/heart problems in each neighbourhood; population density; competitor store locations or even the average income for each neighbourhood.</w:t>
+      </w:r>
+    </w:p>
+    <w:p>
+      <w:pPr>
+        <w:rPr>
+          <w:b/>
+          <w:bCs/>
+        </w:rPr>
+      </w:pPr>
+      <w:r>
+        <w:rPr>
+          <w:b/>
+          <w:bCs/>
+        </w:rPr>
+        <w:t xml:space="preserve">Conclusion: </w:t>
+      </w:r>
+    </w:p>
+    <w:p>
+      <w:r>
+        <w:t xml:space="preserve">In this project, we have gone through the process of identifying the business problem, specifying the data required, extracting and preparing the data, performing the machine learning by utilizing k-means clustering and providing recommendation to the stakeholder. </w:t>
+      </w:r>
+    </w:p>
+    <w:p>
+      <w:r>
+        <w:rPr>
+          <w:b/>
+          <w:bCs/>
+        </w:rPr>
+        <w:t>References:</w:t>
+      </w:r>
+    </w:p>
+    <w:p>
+      <w:pPr>
+        <w:pStyle w:val="ListParagraph"/>
+        <w:numPr>
+          <w:ilvl w:val="0"/>
+          <w:numId w:val="2"/>
+        </w:numPr>
+      </w:pPr>
+      <w:r>
+        <w:t xml:space="preserve"> List of </w:t>
       </w:r>
       <w:r>
         <w:t>neighbourhoods</w:t>
       </w:r>
       <w:r>
-        <w:t xml:space="preserve"> in Toronto.</w:t>
-      </w:r>
-    </w:p>
-    <w:p>
-      <w:r>
-        <w:t xml:space="preserve">● Latitude and Longitude of </w:t>
-      </w:r>
-      <w:r>
-        <w:t>said</w:t>
-      </w:r>
-      <w:r>
-        <w:t xml:space="preserve"> </w:t>
-      </w:r>
-      <w:r>
-        <w:t>neighbourhoods</w:t>
-      </w:r>
-      <w:r>
-        <w:t>.</w:t>
-      </w:r>
-    </w:p>
-    <w:p>
-      <w:r>
-        <w:t xml:space="preserve">● Venue data related to </w:t>
-      </w:r>
-      <w:r>
-        <w:t>the neighbourhoods in Toronto</w:t>
-      </w:r>
-      <w:r>
-        <w:t xml:space="preserve">. This will help us </w:t>
-      </w:r>
-      <w:r>
-        <w:t>to maximise the footfall for people who may visit the store.</w:t>
-      </w:r>
-    </w:p>
-    <w:p/>
-    <w:p>
-      <w:r>
-        <w:t>I will use the data above to determine the frequency of different types of venue. This will help us to infer whether a neighbourhood is more interested in restaurants (in which case, a nutrition store will see less footfall) or other venues including: Gyms, parks, or health food stores.</w:t>
-      </w:r>
-    </w:p>
-    <w:p>
-      <w:r>
-        <w:t>3. Extracting Data</w:t>
-      </w:r>
-    </w:p>
-    <w:p>
-      <w:r>
-        <w:t xml:space="preserve">● Scraping of Toronto </w:t>
-      </w:r>
-      <w:r>
-        <w:t>neighbourhoods</w:t>
-      </w:r>
-      <w:r>
-        <w:t xml:space="preserve"> </w:t>
-      </w:r>
-      <w:r>
-        <w:t xml:space="preserve">(from </w:t>
-      </w:r>
-      <w:r>
-        <w:t>Wikipedia</w:t>
-      </w:r>
-      <w:r>
-        <w:t>)</w:t>
-      </w:r>
-    </w:p>
-    <w:p>
-      <w:r>
-        <w:t>● Latitude and Longitude data of the</w:t>
-      </w:r>
-      <w:r>
-        <w:t xml:space="preserve"> above</w:t>
-      </w:r>
-      <w:r>
-        <w:t xml:space="preserve"> </w:t>
-      </w:r>
-      <w:r>
-        <w:t>neighbourhoods</w:t>
-      </w:r>
-      <w:r>
-        <w:t xml:space="preserve"> </w:t>
-      </w:r>
-      <w:r>
-        <w:t>(from the</w:t>
-      </w:r>
-      <w:r>
-        <w:t xml:space="preserve"> Geocoder package</w:t>
-      </w:r>
-      <w:r>
-        <w:t>).</w:t>
-      </w:r>
-    </w:p>
-    <w:p>
-      <w:r>
-        <w:t xml:space="preserve">● </w:t>
-      </w:r>
-      <w:r>
-        <w:t>V</w:t>
-      </w:r>
-      <w:r>
-        <w:t xml:space="preserve">enue data related to these </w:t>
-      </w:r>
-      <w:r>
-        <w:t xml:space="preserve">neighbourhoods (from </w:t>
-      </w:r>
-      <w:r>
-        <w:t>Foursquare API</w:t>
-      </w:r>
-      <w:r>
-        <w:t>)</w:t>
+        <w:t xml:space="preserve"> in Toronto: https://en.wikipedia.org/wiki/List_of_postal_codes_of_Canada:_M </w:t>
+      </w:r>
+    </w:p>
+    <w:p>
+      <w:pPr>
+        <w:pStyle w:val="ListParagraph"/>
+        <w:numPr>
+          <w:ilvl w:val="0"/>
+          <w:numId w:val="2"/>
+        </w:numPr>
+      </w:pPr>
+      <w:r>
+        <w:t>Foursquare Developer Documentation: https://developer.foursquare.com/docs</w:t>
       </w:r>
     </w:p>
     <w:sectPr>
@@ -552,8 +1163,124 @@
       </w:pPr>
     </w:lvl>
   </w:abstractNum>
+  <w:abstractNum w:abstractNumId="1" w15:restartNumberingAfterBreak="0">
+    <w:nsid w:val="4F5A0370"/>
+    <w:multiLevelType w:val="hybridMultilevel"/>
+    <w:tmpl w:val="55C2534C"/>
+    <w:lvl w:ilvl="0" w:tplc="453A16A0">
+      <w:start w:val="3"/>
+      <w:numFmt w:val="bullet"/>
+      <w:lvlText w:val="-"/>
+      <w:lvlJc w:val="left"/>
+      <w:pPr>
+        <w:ind w:left="720" w:hanging="360"/>
+      </w:pPr>
+      <w:rPr>
+        <w:rFonts w:ascii="Calibri" w:eastAsiaTheme="minorHAnsi" w:hAnsi="Calibri" w:cs="Calibri" w:hint="default"/>
+      </w:rPr>
+    </w:lvl>
+    <w:lvl w:ilvl="1" w:tplc="08090003" w:tentative="1">
+      <w:start w:val="1"/>
+      <w:numFmt w:val="bullet"/>
+      <w:lvlText w:val="o"/>
+      <w:lvlJc w:val="left"/>
+      <w:pPr>
+        <w:ind w:left="1440" w:hanging="360"/>
+      </w:pPr>
+      <w:rPr>
+        <w:rFonts w:ascii="Courier New" w:hAnsi="Courier New" w:cs="Courier New" w:hint="default"/>
+      </w:rPr>
+    </w:lvl>
+    <w:lvl w:ilvl="2" w:tplc="08090005" w:tentative="1">
+      <w:start w:val="1"/>
+      <w:numFmt w:val="bullet"/>
+      <w:lvlText w:val=""/>
+      <w:lvlJc w:val="left"/>
+      <w:pPr>
+        <w:ind w:left="2160" w:hanging="360"/>
+      </w:pPr>
+      <w:rPr>
+        <w:rFonts w:ascii="Wingdings" w:hAnsi="Wingdings" w:hint="default"/>
+      </w:rPr>
+    </w:lvl>
+    <w:lvl w:ilvl="3" w:tplc="08090001" w:tentative="1">
+      <w:start w:val="1"/>
+      <w:numFmt w:val="bullet"/>
+      <w:lvlText w:val=""/>
+      <w:lvlJc w:val="left"/>
+      <w:pPr>
+        <w:ind w:left="2880" w:hanging="360"/>
+      </w:pPr>
+      <w:rPr>
+        <w:rFonts w:ascii="Symbol" w:hAnsi="Symbol" w:hint="default"/>
+      </w:rPr>
+    </w:lvl>
+    <w:lvl w:ilvl="4" w:tplc="08090003" w:tentative="1">
+      <w:start w:val="1"/>
+      <w:numFmt w:val="bullet"/>
+      <w:lvlText w:val="o"/>
+      <w:lvlJc w:val="left"/>
+      <w:pPr>
+        <w:ind w:left="3600" w:hanging="360"/>
+      </w:pPr>
+      <w:rPr>
+        <w:rFonts w:ascii="Courier New" w:hAnsi="Courier New" w:cs="Courier New" w:hint="default"/>
+      </w:rPr>
+    </w:lvl>
+    <w:lvl w:ilvl="5" w:tplc="08090005" w:tentative="1">
+      <w:start w:val="1"/>
+      <w:numFmt w:val="bullet"/>
+      <w:lvlText w:val=""/>
+      <w:lvlJc w:val="left"/>
+      <w:pPr>
+        <w:ind w:left="4320" w:hanging="360"/>
+      </w:pPr>
+      <w:rPr>
+        <w:rFonts w:ascii="Wingdings" w:hAnsi="Wingdings" w:hint="default"/>
+      </w:rPr>
+    </w:lvl>
+    <w:lvl w:ilvl="6" w:tplc="08090001" w:tentative="1">
+      <w:start w:val="1"/>
+      <w:numFmt w:val="bullet"/>
+      <w:lvlText w:val=""/>
+      <w:lvlJc w:val="left"/>
+      <w:pPr>
+        <w:ind w:left="5040" w:hanging="360"/>
+      </w:pPr>
+      <w:rPr>
+        <w:rFonts w:ascii="Symbol" w:hAnsi="Symbol" w:hint="default"/>
+      </w:rPr>
+    </w:lvl>
+    <w:lvl w:ilvl="7" w:tplc="08090003" w:tentative="1">
+      <w:start w:val="1"/>
+      <w:numFmt w:val="bullet"/>
+      <w:lvlText w:val="o"/>
+      <w:lvlJc w:val="left"/>
+      <w:pPr>
+        <w:ind w:left="5760" w:hanging="360"/>
+      </w:pPr>
+      <w:rPr>
+        <w:rFonts w:ascii="Courier New" w:hAnsi="Courier New" w:cs="Courier New" w:hint="default"/>
+      </w:rPr>
+    </w:lvl>
+    <w:lvl w:ilvl="8" w:tplc="08090005" w:tentative="1">
+      <w:start w:val="1"/>
+      <w:numFmt w:val="bullet"/>
+      <w:lvlText w:val=""/>
+      <w:lvlJc w:val="left"/>
+      <w:pPr>
+        <w:ind w:left="6480" w:hanging="360"/>
+      </w:pPr>
+      <w:rPr>
+        <w:rFonts w:ascii="Wingdings" w:hAnsi="Wingdings" w:hint="default"/>
+      </w:rPr>
+    </w:lvl>
+  </w:abstractNum>
   <w:num w:numId="1">
     <w:abstractNumId w:val="0"/>
+  </w:num>
+  <w:num w:numId="2">
+    <w:abstractNumId w:val="1"/>
   </w:num>
 </w:numbering>
 </file>
@@ -995,6 +1722,17 @@
       <w:bCs/>
     </w:rPr>
   </w:style>
+  <w:style w:type="paragraph" w:styleId="ListParagraph">
+    <w:name w:val="List Paragraph"/>
+    <w:basedOn w:val="Normal"/>
+    <w:uiPriority w:val="34"/>
+    <w:qFormat/>
+    <w:rsid w:val="00A61843"/>
+    <w:pPr>
+      <w:ind w:left="720"/>
+      <w:contextualSpacing/>
+    </w:pPr>
+  </w:style>
 </w:styles>
 </file>
 

</xml_diff>